<commit_message>
Scaling delle x e y
</commit_message>
<xml_diff>
--- a/4_Diari/2023-10-27_alexandru.ciobanu.docx
+++ b/4_Diari/2023-10-27_alexandru.ciobanu.docx
@@ -194,6 +194,32 @@
                 <w:rFonts w:ascii="Arial" w:hAnsi="Arial" w:cs="Arial"/>
               </w:rPr>
               <w:t>Menu salvataggio e stampa.</w:t>
+            </w:r>
+            <w:r>
+              <w:rPr>
+                <w:rFonts w:ascii="Arial" w:hAnsi="Arial" w:cs="Arial"/>
+              </w:rPr>
+              <w:t xml:space="preserve"> Sistemato lo </w:t>
+            </w:r>
+            <w:proofErr w:type="spellStart"/>
+            <w:r>
+              <w:rPr>
+                <w:rFonts w:ascii="Arial" w:hAnsi="Arial" w:cs="Arial"/>
+              </w:rPr>
+              <w:t>scaling</w:t>
+            </w:r>
+            <w:proofErr w:type="spellEnd"/>
+            <w:r>
+              <w:rPr>
+                <w:rFonts w:ascii="Arial" w:hAnsi="Arial" w:cs="Arial"/>
+              </w:rPr>
+              <w:t xml:space="preserve"> delle posizioni, prima c’era solo nell’aggiunta dei puntini</w:t>
+            </w:r>
+            <w:r>
+              <w:rPr>
+                <w:rFonts w:ascii="Arial" w:hAnsi="Arial" w:cs="Arial"/>
+              </w:rPr>
+              <w:t xml:space="preserve"> e con le immagini più grandi davano problemi.</w:t>
             </w:r>
             <w:bookmarkStart w:id="3" w:name="_GoBack"/>
             <w:bookmarkEnd w:id="3"/>
@@ -3889,7 +3915,6 @@
     <w:rsid w:val="004F7A60"/>
     <w:rsid w:val="00515C71"/>
     <w:rsid w:val="00540959"/>
-    <w:rsid w:val="005723DF"/>
     <w:rsid w:val="00580D3A"/>
     <w:rsid w:val="00594413"/>
     <w:rsid w:val="00595A74"/>
@@ -3903,6 +3928,7 @@
     <w:rsid w:val="00670B36"/>
     <w:rsid w:val="00673D1E"/>
     <w:rsid w:val="00682218"/>
+    <w:rsid w:val="006C17C4"/>
     <w:rsid w:val="006D01E3"/>
     <w:rsid w:val="00724B9C"/>
     <w:rsid w:val="00754822"/>
@@ -4772,7 +4798,7 @@
 </file>
 
 <file path=customXml/itemProps1.xml><?xml version="1.0" encoding="utf-8"?>
-<ds:datastoreItem xmlns:ds="http://schemas.openxmlformats.org/officeDocument/2006/customXml" ds:itemID="{411DA83C-0AEB-41DD-A9CE-A41E122C99AD}">
+<ds:datastoreItem xmlns:ds="http://schemas.openxmlformats.org/officeDocument/2006/customXml" ds:itemID="{B93DDFD4-327B-49A8-A391-452826AA5CB7}">
   <ds:schemaRefs>
     <ds:schemaRef ds:uri="http://schemas.openxmlformats.org/officeDocument/2006/bibliography"/>
   </ds:schemaRefs>

</xml_diff>

<commit_message>
Sistemato un problema con le forme disegnate
</commit_message>
<xml_diff>
--- a/4_Diari/2023-10-27_alexandru.ciobanu.docx
+++ b/4_Diari/2023-10-27_alexandru.ciobanu.docx
@@ -246,8 +246,6 @@
                 <w:rFonts w:ascii="Arial" w:hAnsi="Arial" w:cs="Arial"/>
               </w:rPr>
             </w:pPr>
-            <w:bookmarkStart w:id="3" w:name="_GoBack"/>
-            <w:bookmarkEnd w:id="3"/>
             <w:r>
               <w:rPr>
                 <w:rFonts w:ascii="Arial" w:hAnsi="Arial" w:cs="Arial"/>
@@ -260,6 +258,25 @@
               </w:rPr>
               <w:t>.</w:t>
             </w:r>
+            <w:r>
+              <w:rPr>
+                <w:rFonts w:ascii="Arial" w:hAnsi="Arial" w:cs="Arial"/>
+              </w:rPr>
+              <w:t xml:space="preserve"> Puoi selezionare i rettangoli</w:t>
+            </w:r>
+            <w:r>
+              <w:rPr>
+                <w:rFonts w:ascii="Arial" w:hAnsi="Arial" w:cs="Arial"/>
+              </w:rPr>
+              <w:t>.</w:t>
+            </w:r>
+          </w:p>
+          <w:p>
+            <w:pPr>
+              <w:rPr>
+                <w:rFonts w:ascii="Arial" w:hAnsi="Arial" w:cs="Arial"/>
+              </w:rPr>
+            </w:pPr>
           </w:p>
         </w:tc>
       </w:tr>
@@ -315,6 +332,24 @@
                 <w:rFonts w:ascii="Arial" w:hAnsi="Arial" w:cs="Arial"/>
               </w:rPr>
             </w:pPr>
+            <w:r>
+              <w:rPr>
+                <w:rFonts w:ascii="Arial" w:hAnsi="Arial" w:cs="Arial"/>
+              </w:rPr>
+              <w:t xml:space="preserve">Se esco dal canvas quando disegno una forma </w:t>
+            </w:r>
+            <w:r>
+              <w:rPr>
+                <w:rFonts w:ascii="Arial" w:hAnsi="Arial" w:cs="Arial"/>
+              </w:rPr>
+              <w:t xml:space="preserve">viene creata la stessa forma nella stessa posizione di prima, risolto mettendo l’ultima forma disegnata a null. Se ingrandisco i puntini </w:t>
+            </w:r>
+            <w:r>
+              <w:rPr>
+                <w:rFonts w:ascii="Arial" w:hAnsi="Arial" w:cs="Arial"/>
+              </w:rPr>
+              <w:t>la selezione si rompe</w:t>
+            </w:r>
           </w:p>
         </w:tc>
       </w:tr>
@@ -396,7 +431,7 @@
       <w:tr>
         <w:tc>
           <w:tcPr>
-            <w:tcW w:w="9854" w:type="dxa"/>
+            <w:tcW w:w="9628" w:type="dxa"/>
             <w:shd w:val="clear" w:color="auto" w:fill="D9D9D9" w:themeFill="background1" w:themeFillShade="D9"/>
           </w:tcPr>
           <w:p>
@@ -417,7 +452,7 @@
       <w:tr>
         <w:tc>
           <w:tcPr>
-            <w:tcW w:w="9854" w:type="dxa"/>
+            <w:tcW w:w="9628" w:type="dxa"/>
           </w:tcPr>
           <w:p>
             <w:pPr>
@@ -435,10 +470,210 @@
           <w:rFonts w:ascii="Arial" w:hAnsi="Arial" w:cs="Arial"/>
         </w:rPr>
       </w:pPr>
+      <w:r>
+        <w:rPr>
+          <w:noProof/>
+        </w:rPr>
+        <w:drawing>
+          <wp:anchor distT="0" distB="0" distL="114300" distR="114300" simplePos="0" relativeHeight="251658240" behindDoc="0" locked="0" layoutInCell="1" allowOverlap="1" wp14:anchorId="10B97389">
+            <wp:simplePos x="0" y="0"/>
+            <wp:positionH relativeFrom="column">
+              <wp:posOffset>2543618</wp:posOffset>
+            </wp:positionH>
+            <wp:positionV relativeFrom="paragraph">
+              <wp:posOffset>190426</wp:posOffset>
+            </wp:positionV>
+            <wp:extent cx="2753995" cy="2774950"/>
+            <wp:effectExtent l="0" t="0" r="0" b="6350"/>
+            <wp:wrapThrough wrapText="bothSides">
+              <wp:wrapPolygon edited="0">
+                <wp:start x="10309" y="0"/>
+                <wp:lineTo x="2391" y="0"/>
+                <wp:lineTo x="1046" y="3114"/>
+                <wp:lineTo x="747" y="3559"/>
+                <wp:lineTo x="747" y="5486"/>
+                <wp:lineTo x="1345" y="7118"/>
+                <wp:lineTo x="1644" y="7711"/>
+                <wp:lineTo x="2988" y="11863"/>
+                <wp:lineTo x="4333" y="14235"/>
+                <wp:lineTo x="6275" y="16904"/>
+                <wp:lineTo x="8068" y="18980"/>
+                <wp:lineTo x="6873" y="19573"/>
+                <wp:lineTo x="5379" y="20908"/>
+                <wp:lineTo x="5379" y="21501"/>
+                <wp:lineTo x="6126" y="21501"/>
+                <wp:lineTo x="11206" y="21353"/>
+                <wp:lineTo x="15389" y="20315"/>
+                <wp:lineTo x="15240" y="18980"/>
+                <wp:lineTo x="19573" y="18980"/>
+                <wp:lineTo x="20021" y="18684"/>
+                <wp:lineTo x="18527" y="16608"/>
+                <wp:lineTo x="20320" y="14235"/>
+                <wp:lineTo x="20768" y="9490"/>
+                <wp:lineTo x="21366" y="7118"/>
+                <wp:lineTo x="21067" y="4449"/>
+                <wp:lineTo x="19872" y="2521"/>
+                <wp:lineTo x="19573" y="1186"/>
+                <wp:lineTo x="16734" y="148"/>
+                <wp:lineTo x="12551" y="0"/>
+                <wp:lineTo x="10309" y="0"/>
+              </wp:wrapPolygon>
+            </wp:wrapThrough>
+            <wp:docPr id="4" name="Immagine 4"/>
+            <wp:cNvGraphicFramePr>
+              <a:graphicFrameLocks xmlns:a="http://schemas.openxmlformats.org/drawingml/2006/main" noChangeAspect="1"/>
+            </wp:cNvGraphicFramePr>
+            <a:graphic xmlns:a="http://schemas.openxmlformats.org/drawingml/2006/main">
+              <a:graphicData uri="http://schemas.openxmlformats.org/drawingml/2006/picture">
+                <pic:pic xmlns:pic="http://schemas.openxmlformats.org/drawingml/2006/picture">
+                  <pic:nvPicPr>
+                    <pic:cNvPr id="0" name="Picture 6"/>
+                    <pic:cNvPicPr>
+                      <a:picLocks noChangeAspect="1" noChangeArrowheads="1"/>
+                    </pic:cNvPicPr>
+                  </pic:nvPicPr>
+                  <pic:blipFill>
+                    <a:blip r:embed="rId8">
+                      <a:extLst>
+                        <a:ext uri="{28A0092B-C50C-407E-A947-70E740481C1C}">
+                          <a14:useLocalDpi xmlns:a14="http://schemas.microsoft.com/office/drawing/2010/main" val="0"/>
+                        </a:ext>
+                      </a:extLst>
+                    </a:blip>
+                    <a:srcRect/>
+                    <a:stretch>
+                      <a:fillRect/>
+                    </a:stretch>
+                  </pic:blipFill>
+                  <pic:spPr bwMode="auto">
+                    <a:xfrm>
+                      <a:off x="0" y="0"/>
+                      <a:ext cx="2753995" cy="2774950"/>
+                    </a:xfrm>
+                    <a:prstGeom prst="rect">
+                      <a:avLst/>
+                    </a:prstGeom>
+                    <a:noFill/>
+                    <a:ln>
+                      <a:noFill/>
+                    </a:ln>
+                  </pic:spPr>
+                </pic:pic>
+              </a:graphicData>
+            </a:graphic>
+          </wp:anchor>
+        </w:drawing>
+      </w:r>
+      <w:r>
+        <w:rPr>
+          <w:noProof/>
+        </w:rPr>
+        <w:drawing>
+          <wp:inline distT="0" distB="0" distL="0" distR="0">
+            <wp:extent cx="2122170" cy="1992630"/>
+            <wp:effectExtent l="0" t="0" r="0" b="7620"/>
+            <wp:docPr id="2" name="Immagine 2"/>
+            <wp:cNvGraphicFramePr>
+              <a:graphicFrameLocks xmlns:a="http://schemas.openxmlformats.org/drawingml/2006/main" noChangeAspect="1"/>
+            </wp:cNvGraphicFramePr>
+            <a:graphic xmlns:a="http://schemas.openxmlformats.org/drawingml/2006/main">
+              <a:graphicData uri="http://schemas.openxmlformats.org/drawingml/2006/picture">
+                <pic:pic xmlns:pic="http://schemas.openxmlformats.org/drawingml/2006/picture">
+                  <pic:nvPicPr>
+                    <pic:cNvPr id="0" name="Picture 2"/>
+                    <pic:cNvPicPr>
+                      <a:picLocks noChangeAspect="1" noChangeArrowheads="1"/>
+                    </pic:cNvPicPr>
+                  </pic:nvPicPr>
+                  <pic:blipFill>
+                    <a:blip r:embed="rId9">
+                      <a:extLst>
+                        <a:ext uri="{28A0092B-C50C-407E-A947-70E740481C1C}">
+                          <a14:useLocalDpi xmlns:a14="http://schemas.microsoft.com/office/drawing/2010/main" val="0"/>
+                        </a:ext>
+                      </a:extLst>
+                    </a:blip>
+                    <a:srcRect/>
+                    <a:stretch>
+                      <a:fillRect/>
+                    </a:stretch>
+                  </pic:blipFill>
+                  <pic:spPr bwMode="auto">
+                    <a:xfrm>
+                      <a:off x="0" y="0"/>
+                      <a:ext cx="2122170" cy="1992630"/>
+                    </a:xfrm>
+                    <a:prstGeom prst="rect">
+                      <a:avLst/>
+                    </a:prstGeom>
+                    <a:noFill/>
+                    <a:ln>
+                      <a:noFill/>
+                    </a:ln>
+                  </pic:spPr>
+                </pic:pic>
+              </a:graphicData>
+            </a:graphic>
+          </wp:inline>
+        </w:drawing>
+      </w:r>
+    </w:p>
+    <w:p>
+      <w:pPr>
+        <w:rPr>
+          <w:rFonts w:ascii="Arial" w:hAnsi="Arial" w:cs="Arial"/>
+        </w:rPr>
+      </w:pPr>
+    </w:p>
+    <w:p>
+      <w:pPr>
+        <w:rPr>
+          <w:rFonts w:ascii="Arial" w:hAnsi="Arial" w:cs="Arial"/>
+        </w:rPr>
+      </w:pPr>
+      <w:bookmarkStart w:id="3" w:name="_GoBack"/>
+      <w:bookmarkEnd w:id="3"/>
+    </w:p>
+    <w:p>
+      <w:pPr>
+        <w:rPr>
+          <w:rFonts w:ascii="Arial" w:hAnsi="Arial" w:cs="Arial"/>
+        </w:rPr>
+      </w:pPr>
+    </w:p>
+    <w:p>
+      <w:pPr>
+        <w:rPr>
+          <w:rFonts w:ascii="Arial" w:hAnsi="Arial" w:cs="Arial"/>
+        </w:rPr>
+      </w:pPr>
+    </w:p>
+    <w:p>
+      <w:pPr>
+        <w:rPr>
+          <w:rFonts w:ascii="Arial" w:hAnsi="Arial" w:cs="Arial"/>
+        </w:rPr>
+      </w:pPr>
+    </w:p>
+    <w:p>
+      <w:pPr>
+        <w:tabs>
+          <w:tab w:val="left" w:pos="4220"/>
+        </w:tabs>
+        <w:rPr>
+          <w:rFonts w:ascii="Arial" w:hAnsi="Arial" w:cs="Arial"/>
+        </w:rPr>
+      </w:pPr>
+      <w:r>
+        <w:rPr>
+          <w:rFonts w:ascii="Arial" w:hAnsi="Arial" w:cs="Arial"/>
+        </w:rPr>
+        <w:tab/>
+      </w:r>
     </w:p>
     <w:sectPr>
-      <w:headerReference w:type="default" r:id="rId8"/>
-      <w:footerReference w:type="default" r:id="rId9"/>
+      <w:headerReference w:type="default" r:id="rId10"/>
+      <w:footerReference w:type="default" r:id="rId11"/>
       <w:pgSz w:w="11906" w:h="16838"/>
       <w:pgMar w:top="1135" w:right="1134" w:bottom="993" w:left="1134" w:header="708" w:footer="314" w:gutter="0"/>
       <w:cols w:space="708"/>
@@ -3959,6 +4194,7 @@
     <w:rsid w:val="005D27BB"/>
     <w:rsid w:val="005D407D"/>
     <w:rsid w:val="005F1498"/>
+    <w:rsid w:val="005F1FB2"/>
     <w:rsid w:val="006162E1"/>
     <w:rsid w:val="0063600C"/>
     <w:rsid w:val="00643671"/>
@@ -4039,7 +4275,6 @@
     <w:rsid w:val="00F902BF"/>
     <w:rsid w:val="00F93792"/>
     <w:rsid w:val="00FA1CED"/>
-    <w:rsid w:val="00FB4F83"/>
     <w:rsid w:val="00FC1BC6"/>
     <w:rsid w:val="00FD1B19"/>
   </w:rsids>
@@ -4835,7 +5070,7 @@
 </file>
 
 <file path=customXml/itemProps1.xml><?xml version="1.0" encoding="utf-8"?>
-<ds:datastoreItem xmlns:ds="http://schemas.openxmlformats.org/officeDocument/2006/customXml" ds:itemID="{AA4FF061-4281-4776-A68A-39100673EEC6}">
+<ds:datastoreItem xmlns:ds="http://schemas.openxmlformats.org/officeDocument/2006/customXml" ds:itemID="{5733A74E-4208-452F-8941-56E75E7DC3CC}">
   <ds:schemaRefs>
     <ds:schemaRef ds:uri="http://schemas.openxmlformats.org/officeDocument/2006/bibliography"/>
   </ds:schemaRefs>

</xml_diff>

<commit_message>
Sistemato problema selezione puntini
</commit_message>
<xml_diff>
--- a/4_Diari/2023-10-27_alexandru.ciobanu.docx
+++ b/4_Diari/2023-10-27_alexandru.ciobanu.docx
@@ -350,6 +350,450 @@
               </w:rPr>
               <w:t>la selezione si rompe</w:t>
             </w:r>
+            <w:r>
+              <w:rPr>
+                <w:rFonts w:ascii="Arial" w:hAnsi="Arial" w:cs="Arial"/>
+              </w:rPr>
+              <w:t xml:space="preserve"> per risolvere ho dovuto togliere la distanza dal punto qua:</w:t>
+            </w:r>
+          </w:p>
+          <w:p>
+            <w:pPr>
+              <w:shd w:val="clear" w:color="auto" w:fill="1B2738"/>
+              <w:spacing w:line="285" w:lineRule="atLeast"/>
+              <w:rPr>
+                <w:rFonts w:ascii="Consolas" w:eastAsia="Times New Roman" w:hAnsi="Consolas" w:cs="Times New Roman"/>
+                <w:color w:val="BBBBBB"/>
+                <w:sz w:val="21"/>
+                <w:szCs w:val="21"/>
+                <w:lang w:eastAsia="it-CH"/>
+              </w:rPr>
+            </w:pPr>
+            <w:proofErr w:type="spellStart"/>
+            <w:r>
+              <w:rPr>
+                <w:rFonts w:ascii="Consolas" w:eastAsia="Times New Roman" w:hAnsi="Consolas" w:cs="Times New Roman"/>
+                <w:color w:val="DDB3FF"/>
+                <w:sz w:val="21"/>
+                <w:szCs w:val="21"/>
+                <w:lang w:eastAsia="it-CH"/>
+              </w:rPr>
+              <w:t>if</w:t>
+            </w:r>
+            <w:proofErr w:type="spellEnd"/>
+            <w:r>
+              <w:rPr>
+                <w:rFonts w:ascii="Consolas" w:eastAsia="Times New Roman" w:hAnsi="Consolas" w:cs="Times New Roman"/>
+                <w:color w:val="BBBBBB"/>
+                <w:sz w:val="21"/>
+                <w:szCs w:val="21"/>
+                <w:lang w:eastAsia="it-CH"/>
+              </w:rPr>
+              <w:t xml:space="preserve"> (</w:t>
+            </w:r>
+            <w:proofErr w:type="spellStart"/>
+            <w:proofErr w:type="gramStart"/>
+            <w:r>
+              <w:rPr>
+                <w:rFonts w:ascii="Consolas" w:eastAsia="Times New Roman" w:hAnsi="Consolas" w:cs="Times New Roman"/>
+                <w:color w:val="FF9999"/>
+                <w:sz w:val="21"/>
+                <w:szCs w:val="21"/>
+                <w:lang w:eastAsia="it-CH"/>
+              </w:rPr>
+              <w:t>Math</w:t>
+            </w:r>
+            <w:r>
+              <w:rPr>
+                <w:rFonts w:ascii="Consolas" w:eastAsia="Times New Roman" w:hAnsi="Consolas" w:cs="Times New Roman"/>
+                <w:color w:val="BBBBBB"/>
+                <w:sz w:val="21"/>
+                <w:szCs w:val="21"/>
+                <w:lang w:eastAsia="it-CH"/>
+              </w:rPr>
+              <w:t>.</w:t>
+            </w:r>
+            <w:r>
+              <w:rPr>
+                <w:rFonts w:ascii="Consolas" w:eastAsia="Times New Roman" w:hAnsi="Consolas" w:cs="Times New Roman"/>
+                <w:color w:val="7FB5FF"/>
+                <w:sz w:val="21"/>
+                <w:szCs w:val="21"/>
+                <w:lang w:eastAsia="it-CH"/>
+              </w:rPr>
+              <w:t>abs</w:t>
+            </w:r>
+            <w:proofErr w:type="spellEnd"/>
+            <w:r>
+              <w:rPr>
+                <w:rFonts w:ascii="Consolas" w:eastAsia="Times New Roman" w:hAnsi="Consolas" w:cs="Times New Roman"/>
+                <w:color w:val="BBBBBB"/>
+                <w:sz w:val="21"/>
+                <w:szCs w:val="21"/>
+                <w:lang w:eastAsia="it-CH"/>
+              </w:rPr>
+              <w:t>(</w:t>
+            </w:r>
+            <w:proofErr w:type="spellStart"/>
+            <w:proofErr w:type="gramEnd"/>
+            <w:r>
+              <w:rPr>
+                <w:rFonts w:ascii="Consolas" w:eastAsia="Times New Roman" w:hAnsi="Consolas" w:cs="Times New Roman"/>
+                <w:color w:val="FF9999"/>
+                <w:sz w:val="21"/>
+                <w:szCs w:val="21"/>
+                <w:lang w:eastAsia="it-CH"/>
+              </w:rPr>
+              <w:t>dot</w:t>
+            </w:r>
+            <w:r>
+              <w:rPr>
+                <w:rFonts w:ascii="Consolas" w:eastAsia="Times New Roman" w:hAnsi="Consolas" w:cs="Times New Roman"/>
+                <w:color w:val="BBBBBB"/>
+                <w:sz w:val="21"/>
+                <w:szCs w:val="21"/>
+                <w:lang w:eastAsia="it-CH"/>
+              </w:rPr>
+              <w:t>.</w:t>
+            </w:r>
+            <w:r>
+              <w:rPr>
+                <w:rFonts w:ascii="Consolas" w:eastAsia="Times New Roman" w:hAnsi="Consolas" w:cs="Times New Roman"/>
+                <w:color w:val="FF9999"/>
+                <w:sz w:val="21"/>
+                <w:szCs w:val="21"/>
+                <w:lang w:eastAsia="it-CH"/>
+              </w:rPr>
+              <w:t>x</w:t>
+            </w:r>
+            <w:proofErr w:type="spellEnd"/>
+            <w:r>
+              <w:rPr>
+                <w:rFonts w:ascii="Consolas" w:eastAsia="Times New Roman" w:hAnsi="Consolas" w:cs="Times New Roman"/>
+                <w:color w:val="BBBBBB"/>
+                <w:sz w:val="21"/>
+                <w:szCs w:val="21"/>
+                <w:lang w:eastAsia="it-CH"/>
+              </w:rPr>
+              <w:t xml:space="preserve"> </w:t>
+            </w:r>
+            <w:r>
+              <w:rPr>
+                <w:rFonts w:ascii="Consolas" w:eastAsia="Times New Roman" w:hAnsi="Consolas" w:cs="Times New Roman"/>
+                <w:color w:val="70C2CC"/>
+                <w:sz w:val="21"/>
+                <w:szCs w:val="21"/>
+                <w:lang w:eastAsia="it-CH"/>
+              </w:rPr>
+              <w:t>-</w:t>
+            </w:r>
+            <w:r>
+              <w:rPr>
+                <w:rFonts w:ascii="Consolas" w:eastAsia="Times New Roman" w:hAnsi="Consolas" w:cs="Times New Roman"/>
+                <w:color w:val="BBBBBB"/>
+                <w:sz w:val="21"/>
+                <w:szCs w:val="21"/>
+                <w:lang w:eastAsia="it-CH"/>
+              </w:rPr>
+              <w:t xml:space="preserve"> </w:t>
+            </w:r>
+            <w:r>
+              <w:rPr>
+                <w:rFonts w:ascii="Consolas" w:eastAsia="Times New Roman" w:hAnsi="Consolas" w:cs="Times New Roman"/>
+                <w:color w:val="D9E9FF"/>
+                <w:sz w:val="21"/>
+                <w:szCs w:val="21"/>
+                <w:lang w:eastAsia="it-CH"/>
+              </w:rPr>
+              <w:t>x</w:t>
+            </w:r>
+            <w:r>
+              <w:rPr>
+                <w:rFonts w:ascii="Consolas" w:eastAsia="Times New Roman" w:hAnsi="Consolas" w:cs="Times New Roman"/>
+                <w:color w:val="BBBBBB"/>
+                <w:sz w:val="21"/>
+                <w:szCs w:val="21"/>
+                <w:lang w:eastAsia="it-CH"/>
+              </w:rPr>
+              <w:t xml:space="preserve">) </w:t>
+            </w:r>
+            <w:r>
+              <w:rPr>
+                <w:rFonts w:ascii="Consolas" w:eastAsia="Times New Roman" w:hAnsi="Consolas" w:cs="Times New Roman"/>
+                <w:color w:val="ABB2BF"/>
+                <w:sz w:val="21"/>
+                <w:szCs w:val="21"/>
+                <w:lang w:eastAsia="it-CH"/>
+              </w:rPr>
+              <w:t>&lt;</w:t>
+            </w:r>
+            <w:r>
+              <w:rPr>
+                <w:rFonts w:ascii="Consolas" w:eastAsia="Times New Roman" w:hAnsi="Consolas" w:cs="Times New Roman"/>
+                <w:color w:val="BBBBBB"/>
+                <w:sz w:val="21"/>
+                <w:szCs w:val="21"/>
+                <w:lang w:eastAsia="it-CH"/>
+              </w:rPr>
+              <w:t xml:space="preserve"> </w:t>
+            </w:r>
+            <w:proofErr w:type="spellStart"/>
+            <w:r>
+              <w:rPr>
+                <w:rFonts w:ascii="Consolas" w:eastAsia="Times New Roman" w:hAnsi="Consolas" w:cs="Times New Roman"/>
+                <w:color w:val="FF9999"/>
+                <w:sz w:val="21"/>
+                <w:szCs w:val="21"/>
+                <w:lang w:eastAsia="it-CH"/>
+              </w:rPr>
+              <w:t>dot</w:t>
+            </w:r>
+            <w:r>
+              <w:rPr>
+                <w:rFonts w:ascii="Consolas" w:eastAsia="Times New Roman" w:hAnsi="Consolas" w:cs="Times New Roman"/>
+                <w:color w:val="BBBBBB"/>
+                <w:sz w:val="21"/>
+                <w:szCs w:val="21"/>
+                <w:lang w:eastAsia="it-CH"/>
+              </w:rPr>
+              <w:t>.</w:t>
+            </w:r>
+            <w:r>
+              <w:rPr>
+                <w:rFonts w:ascii="Consolas" w:eastAsia="Times New Roman" w:hAnsi="Consolas" w:cs="Times New Roman"/>
+                <w:color w:val="FF9999"/>
+                <w:sz w:val="21"/>
+                <w:szCs w:val="21"/>
+                <w:lang w:eastAsia="it-CH"/>
+              </w:rPr>
+              <w:t>size</w:t>
+            </w:r>
+            <w:proofErr w:type="spellEnd"/>
+            <w:r>
+              <w:rPr>
+                <w:rFonts w:ascii="Consolas" w:eastAsia="Times New Roman" w:hAnsi="Consolas" w:cs="Times New Roman"/>
+                <w:color w:val="BBBBBB"/>
+                <w:sz w:val="21"/>
+                <w:szCs w:val="21"/>
+                <w:lang w:eastAsia="it-CH"/>
+              </w:rPr>
+              <w:t xml:space="preserve"> </w:t>
+            </w:r>
+            <w:r>
+              <w:rPr>
+                <w:rFonts w:ascii="Consolas" w:eastAsia="Times New Roman" w:hAnsi="Consolas" w:cs="Times New Roman"/>
+                <w:color w:val="70C2CC"/>
+                <w:sz w:val="21"/>
+                <w:szCs w:val="21"/>
+                <w:lang w:eastAsia="it-CH"/>
+              </w:rPr>
+              <w:t>&amp;&amp;</w:t>
+            </w:r>
+            <w:r>
+              <w:rPr>
+                <w:rFonts w:ascii="Consolas" w:eastAsia="Times New Roman" w:hAnsi="Consolas" w:cs="Times New Roman"/>
+                <w:color w:val="BBBBBB"/>
+                <w:sz w:val="21"/>
+                <w:szCs w:val="21"/>
+                <w:lang w:eastAsia="it-CH"/>
+              </w:rPr>
+              <w:t xml:space="preserve"> </w:t>
+            </w:r>
+            <w:proofErr w:type="spellStart"/>
+            <w:r>
+              <w:rPr>
+                <w:rFonts w:ascii="Consolas" w:eastAsia="Times New Roman" w:hAnsi="Consolas" w:cs="Times New Roman"/>
+                <w:color w:val="FF9999"/>
+                <w:sz w:val="21"/>
+                <w:szCs w:val="21"/>
+                <w:lang w:eastAsia="it-CH"/>
+              </w:rPr>
+              <w:t>Math</w:t>
+            </w:r>
+            <w:r>
+              <w:rPr>
+                <w:rFonts w:ascii="Consolas" w:eastAsia="Times New Roman" w:hAnsi="Consolas" w:cs="Times New Roman"/>
+                <w:color w:val="BBBBBB"/>
+                <w:sz w:val="21"/>
+                <w:szCs w:val="21"/>
+                <w:lang w:eastAsia="it-CH"/>
+              </w:rPr>
+              <w:t>.</w:t>
+            </w:r>
+            <w:r>
+              <w:rPr>
+                <w:rFonts w:ascii="Consolas" w:eastAsia="Times New Roman" w:hAnsi="Consolas" w:cs="Times New Roman"/>
+                <w:color w:val="7FB5FF"/>
+                <w:sz w:val="21"/>
+                <w:szCs w:val="21"/>
+                <w:lang w:eastAsia="it-CH"/>
+              </w:rPr>
+              <w:t>abs</w:t>
+            </w:r>
+            <w:proofErr w:type="spellEnd"/>
+            <w:r>
+              <w:rPr>
+                <w:rFonts w:ascii="Consolas" w:eastAsia="Times New Roman" w:hAnsi="Consolas" w:cs="Times New Roman"/>
+                <w:color w:val="BBBBBB"/>
+                <w:sz w:val="21"/>
+                <w:szCs w:val="21"/>
+                <w:lang w:eastAsia="it-CH"/>
+              </w:rPr>
+              <w:t>(</w:t>
+            </w:r>
+            <w:proofErr w:type="spellStart"/>
+            <w:r>
+              <w:rPr>
+                <w:rFonts w:ascii="Consolas" w:eastAsia="Times New Roman" w:hAnsi="Consolas" w:cs="Times New Roman"/>
+                <w:color w:val="FF9999"/>
+                <w:sz w:val="21"/>
+                <w:szCs w:val="21"/>
+                <w:lang w:eastAsia="it-CH"/>
+              </w:rPr>
+              <w:t>dot</w:t>
+            </w:r>
+            <w:r>
+              <w:rPr>
+                <w:rFonts w:ascii="Consolas" w:eastAsia="Times New Roman" w:hAnsi="Consolas" w:cs="Times New Roman"/>
+                <w:color w:val="BBBBBB"/>
+                <w:sz w:val="21"/>
+                <w:szCs w:val="21"/>
+                <w:lang w:eastAsia="it-CH"/>
+              </w:rPr>
+              <w:t>.</w:t>
+            </w:r>
+            <w:r>
+              <w:rPr>
+                <w:rFonts w:ascii="Consolas" w:eastAsia="Times New Roman" w:hAnsi="Consolas" w:cs="Times New Roman"/>
+                <w:color w:val="FF9999"/>
+                <w:sz w:val="21"/>
+                <w:szCs w:val="21"/>
+                <w:lang w:eastAsia="it-CH"/>
+              </w:rPr>
+              <w:t>y</w:t>
+            </w:r>
+            <w:proofErr w:type="spellEnd"/>
+            <w:r>
+              <w:rPr>
+                <w:rFonts w:ascii="Consolas" w:eastAsia="Times New Roman" w:hAnsi="Consolas" w:cs="Times New Roman"/>
+                <w:color w:val="BBBBBB"/>
+                <w:sz w:val="21"/>
+                <w:szCs w:val="21"/>
+                <w:lang w:eastAsia="it-CH"/>
+              </w:rPr>
+              <w:t xml:space="preserve"> </w:t>
+            </w:r>
+            <w:r>
+              <w:rPr>
+                <w:rFonts w:ascii="Consolas" w:eastAsia="Times New Roman" w:hAnsi="Consolas" w:cs="Times New Roman"/>
+                <w:color w:val="70C2CC"/>
+                <w:sz w:val="21"/>
+                <w:szCs w:val="21"/>
+                <w:lang w:eastAsia="it-CH"/>
+              </w:rPr>
+              <w:t>-</w:t>
+            </w:r>
+            <w:r>
+              <w:rPr>
+                <w:rFonts w:ascii="Consolas" w:eastAsia="Times New Roman" w:hAnsi="Consolas" w:cs="Times New Roman"/>
+                <w:color w:val="BBBBBB"/>
+                <w:sz w:val="21"/>
+                <w:szCs w:val="21"/>
+                <w:lang w:eastAsia="it-CH"/>
+              </w:rPr>
+              <w:t xml:space="preserve"> </w:t>
+            </w:r>
+            <w:r>
+              <w:rPr>
+                <w:rFonts w:ascii="Consolas" w:eastAsia="Times New Roman" w:hAnsi="Consolas" w:cs="Times New Roman"/>
+                <w:color w:val="D9E9FF"/>
+                <w:sz w:val="21"/>
+                <w:szCs w:val="21"/>
+                <w:lang w:eastAsia="it-CH"/>
+              </w:rPr>
+              <w:t>y</w:t>
+            </w:r>
+            <w:r>
+              <w:rPr>
+                <w:rFonts w:ascii="Consolas" w:eastAsia="Times New Roman" w:hAnsi="Consolas" w:cs="Times New Roman"/>
+                <w:color w:val="BBBBBB"/>
+                <w:sz w:val="21"/>
+                <w:szCs w:val="21"/>
+                <w:lang w:eastAsia="it-CH"/>
+              </w:rPr>
+              <w:t xml:space="preserve">) </w:t>
+            </w:r>
+            <w:r>
+              <w:rPr>
+                <w:rFonts w:ascii="Consolas" w:eastAsia="Times New Roman" w:hAnsi="Consolas" w:cs="Times New Roman"/>
+                <w:color w:val="ABB2BF"/>
+                <w:sz w:val="21"/>
+                <w:szCs w:val="21"/>
+                <w:lang w:eastAsia="it-CH"/>
+              </w:rPr>
+              <w:t>&lt;</w:t>
+            </w:r>
+            <w:r>
+              <w:rPr>
+                <w:rFonts w:ascii="Consolas" w:eastAsia="Times New Roman" w:hAnsi="Consolas" w:cs="Times New Roman"/>
+                <w:color w:val="BBBBBB"/>
+                <w:sz w:val="21"/>
+                <w:szCs w:val="21"/>
+                <w:lang w:eastAsia="it-CH"/>
+              </w:rPr>
+              <w:t xml:space="preserve"> </w:t>
+            </w:r>
+            <w:proofErr w:type="spellStart"/>
+            <w:r>
+              <w:rPr>
+                <w:rFonts w:ascii="Consolas" w:eastAsia="Times New Roman" w:hAnsi="Consolas" w:cs="Times New Roman"/>
+                <w:color w:val="FF9999"/>
+                <w:sz w:val="21"/>
+                <w:szCs w:val="21"/>
+                <w:lang w:eastAsia="it-CH"/>
+              </w:rPr>
+              <w:t>dot</w:t>
+            </w:r>
+            <w:r>
+              <w:rPr>
+                <w:rFonts w:ascii="Consolas" w:eastAsia="Times New Roman" w:hAnsi="Consolas" w:cs="Times New Roman"/>
+                <w:color w:val="BBBBBB"/>
+                <w:sz w:val="21"/>
+                <w:szCs w:val="21"/>
+                <w:lang w:eastAsia="it-CH"/>
+              </w:rPr>
+              <w:t>.</w:t>
+            </w:r>
+            <w:r>
+              <w:rPr>
+                <w:rFonts w:ascii="Consolas" w:eastAsia="Times New Roman" w:hAnsi="Consolas" w:cs="Times New Roman"/>
+                <w:color w:val="FF9999"/>
+                <w:sz w:val="21"/>
+                <w:szCs w:val="21"/>
+                <w:lang w:eastAsia="it-CH"/>
+              </w:rPr>
+              <w:t>size</w:t>
+            </w:r>
+            <w:proofErr w:type="spellEnd"/>
+            <w:r>
+              <w:rPr>
+                <w:rFonts w:ascii="Consolas" w:eastAsia="Times New Roman" w:hAnsi="Consolas" w:cs="Times New Roman"/>
+                <w:color w:val="BBBBBB"/>
+                <w:sz w:val="21"/>
+                <w:szCs w:val="21"/>
+                <w:lang w:eastAsia="it-CH"/>
+              </w:rPr>
+              <w:t>) {</w:t>
+            </w:r>
+          </w:p>
+          <w:p>
+            <w:pPr>
+              <w:rPr>
+                <w:rFonts w:ascii="Arial" w:hAnsi="Arial" w:cs="Arial"/>
+              </w:rPr>
+            </w:pPr>
+            <w:bookmarkStart w:id="3" w:name="_GoBack"/>
+            <w:bookmarkEnd w:id="3"/>
           </w:p>
         </w:tc>
       </w:tr>
@@ -470,153 +914,6 @@
           <w:rFonts w:ascii="Arial" w:hAnsi="Arial" w:cs="Arial"/>
         </w:rPr>
       </w:pPr>
-      <w:r>
-        <w:rPr>
-          <w:noProof/>
-        </w:rPr>
-        <w:drawing>
-          <wp:anchor distT="0" distB="0" distL="114300" distR="114300" simplePos="0" relativeHeight="251658240" behindDoc="0" locked="0" layoutInCell="1" allowOverlap="1" wp14:anchorId="10B97389">
-            <wp:simplePos x="0" y="0"/>
-            <wp:positionH relativeFrom="column">
-              <wp:posOffset>2543618</wp:posOffset>
-            </wp:positionH>
-            <wp:positionV relativeFrom="paragraph">
-              <wp:posOffset>190426</wp:posOffset>
-            </wp:positionV>
-            <wp:extent cx="2753995" cy="2774950"/>
-            <wp:effectExtent l="0" t="0" r="0" b="6350"/>
-            <wp:wrapThrough wrapText="bothSides">
-              <wp:wrapPolygon edited="0">
-                <wp:start x="10309" y="0"/>
-                <wp:lineTo x="2391" y="0"/>
-                <wp:lineTo x="1046" y="3114"/>
-                <wp:lineTo x="747" y="3559"/>
-                <wp:lineTo x="747" y="5486"/>
-                <wp:lineTo x="1345" y="7118"/>
-                <wp:lineTo x="1644" y="7711"/>
-                <wp:lineTo x="2988" y="11863"/>
-                <wp:lineTo x="4333" y="14235"/>
-                <wp:lineTo x="6275" y="16904"/>
-                <wp:lineTo x="8068" y="18980"/>
-                <wp:lineTo x="6873" y="19573"/>
-                <wp:lineTo x="5379" y="20908"/>
-                <wp:lineTo x="5379" y="21501"/>
-                <wp:lineTo x="6126" y="21501"/>
-                <wp:lineTo x="11206" y="21353"/>
-                <wp:lineTo x="15389" y="20315"/>
-                <wp:lineTo x="15240" y="18980"/>
-                <wp:lineTo x="19573" y="18980"/>
-                <wp:lineTo x="20021" y="18684"/>
-                <wp:lineTo x="18527" y="16608"/>
-                <wp:lineTo x="20320" y="14235"/>
-                <wp:lineTo x="20768" y="9490"/>
-                <wp:lineTo x="21366" y="7118"/>
-                <wp:lineTo x="21067" y="4449"/>
-                <wp:lineTo x="19872" y="2521"/>
-                <wp:lineTo x="19573" y="1186"/>
-                <wp:lineTo x="16734" y="148"/>
-                <wp:lineTo x="12551" y="0"/>
-                <wp:lineTo x="10309" y="0"/>
-              </wp:wrapPolygon>
-            </wp:wrapThrough>
-            <wp:docPr id="4" name="Immagine 4"/>
-            <wp:cNvGraphicFramePr>
-              <a:graphicFrameLocks xmlns:a="http://schemas.openxmlformats.org/drawingml/2006/main" noChangeAspect="1"/>
-            </wp:cNvGraphicFramePr>
-            <a:graphic xmlns:a="http://schemas.openxmlformats.org/drawingml/2006/main">
-              <a:graphicData uri="http://schemas.openxmlformats.org/drawingml/2006/picture">
-                <pic:pic xmlns:pic="http://schemas.openxmlformats.org/drawingml/2006/picture">
-                  <pic:nvPicPr>
-                    <pic:cNvPr id="0" name="Picture 6"/>
-                    <pic:cNvPicPr>
-                      <a:picLocks noChangeAspect="1" noChangeArrowheads="1"/>
-                    </pic:cNvPicPr>
-                  </pic:nvPicPr>
-                  <pic:blipFill>
-                    <a:blip r:embed="rId8">
-                      <a:extLst>
-                        <a:ext uri="{28A0092B-C50C-407E-A947-70E740481C1C}">
-                          <a14:useLocalDpi xmlns:a14="http://schemas.microsoft.com/office/drawing/2010/main" val="0"/>
-                        </a:ext>
-                      </a:extLst>
-                    </a:blip>
-                    <a:srcRect/>
-                    <a:stretch>
-                      <a:fillRect/>
-                    </a:stretch>
-                  </pic:blipFill>
-                  <pic:spPr bwMode="auto">
-                    <a:xfrm>
-                      <a:off x="0" y="0"/>
-                      <a:ext cx="2753995" cy="2774950"/>
-                    </a:xfrm>
-                    <a:prstGeom prst="rect">
-                      <a:avLst/>
-                    </a:prstGeom>
-                    <a:noFill/>
-                    <a:ln>
-                      <a:noFill/>
-                    </a:ln>
-                  </pic:spPr>
-                </pic:pic>
-              </a:graphicData>
-            </a:graphic>
-          </wp:anchor>
-        </w:drawing>
-      </w:r>
-      <w:r>
-        <w:rPr>
-          <w:noProof/>
-        </w:rPr>
-        <w:drawing>
-          <wp:inline distT="0" distB="0" distL="0" distR="0">
-            <wp:extent cx="2122170" cy="1992630"/>
-            <wp:effectExtent l="0" t="0" r="0" b="7620"/>
-            <wp:docPr id="2" name="Immagine 2"/>
-            <wp:cNvGraphicFramePr>
-              <a:graphicFrameLocks xmlns:a="http://schemas.openxmlformats.org/drawingml/2006/main" noChangeAspect="1"/>
-            </wp:cNvGraphicFramePr>
-            <a:graphic xmlns:a="http://schemas.openxmlformats.org/drawingml/2006/main">
-              <a:graphicData uri="http://schemas.openxmlformats.org/drawingml/2006/picture">
-                <pic:pic xmlns:pic="http://schemas.openxmlformats.org/drawingml/2006/picture">
-                  <pic:nvPicPr>
-                    <pic:cNvPr id="0" name="Picture 2"/>
-                    <pic:cNvPicPr>
-                      <a:picLocks noChangeAspect="1" noChangeArrowheads="1"/>
-                    </pic:cNvPicPr>
-                  </pic:nvPicPr>
-                  <pic:blipFill>
-                    <a:blip r:embed="rId9">
-                      <a:extLst>
-                        <a:ext uri="{28A0092B-C50C-407E-A947-70E740481C1C}">
-                          <a14:useLocalDpi xmlns:a14="http://schemas.microsoft.com/office/drawing/2010/main" val="0"/>
-                        </a:ext>
-                      </a:extLst>
-                    </a:blip>
-                    <a:srcRect/>
-                    <a:stretch>
-                      <a:fillRect/>
-                    </a:stretch>
-                  </pic:blipFill>
-                  <pic:spPr bwMode="auto">
-                    <a:xfrm>
-                      <a:off x="0" y="0"/>
-                      <a:ext cx="2122170" cy="1992630"/>
-                    </a:xfrm>
-                    <a:prstGeom prst="rect">
-                      <a:avLst/>
-                    </a:prstGeom>
-                    <a:noFill/>
-                    <a:ln>
-                      <a:noFill/>
-                    </a:ln>
-                  </pic:spPr>
-                </pic:pic>
-              </a:graphicData>
-            </a:graphic>
-          </wp:inline>
-        </w:drawing>
-      </w:r>
     </w:p>
     <w:p>
       <w:pPr>
@@ -631,8 +928,6 @@
           <w:rFonts w:ascii="Arial" w:hAnsi="Arial" w:cs="Arial"/>
         </w:rPr>
       </w:pPr>
-      <w:bookmarkStart w:id="3" w:name="_GoBack"/>
-      <w:bookmarkEnd w:id="3"/>
     </w:p>
     <w:p>
       <w:pPr>
@@ -671,9 +966,79 @@
         <w:tab/>
       </w:r>
     </w:p>
+    <w:p>
+      <w:pPr>
+        <w:tabs>
+          <w:tab w:val="left" w:pos="4220"/>
+        </w:tabs>
+        <w:rPr>
+          <w:rFonts w:ascii="Arial" w:hAnsi="Arial" w:cs="Arial"/>
+        </w:rPr>
+      </w:pPr>
+    </w:p>
+    <w:p>
+      <w:pPr>
+        <w:tabs>
+          <w:tab w:val="left" w:pos="4220"/>
+        </w:tabs>
+        <w:rPr>
+          <w:rFonts w:ascii="Arial" w:hAnsi="Arial" w:cs="Arial"/>
+        </w:rPr>
+      </w:pPr>
+    </w:p>
+    <w:p>
+      <w:pPr>
+        <w:tabs>
+          <w:tab w:val="left" w:pos="4220"/>
+        </w:tabs>
+        <w:rPr>
+          <w:rFonts w:ascii="Arial" w:hAnsi="Arial" w:cs="Arial"/>
+        </w:rPr>
+      </w:pPr>
+    </w:p>
+    <w:p>
+      <w:pPr>
+        <w:tabs>
+          <w:tab w:val="left" w:pos="4220"/>
+        </w:tabs>
+        <w:rPr>
+          <w:rFonts w:ascii="Arial" w:hAnsi="Arial" w:cs="Arial"/>
+        </w:rPr>
+      </w:pPr>
+    </w:p>
+    <w:p>
+      <w:pPr>
+        <w:tabs>
+          <w:tab w:val="left" w:pos="4220"/>
+        </w:tabs>
+        <w:rPr>
+          <w:rFonts w:ascii="Arial" w:hAnsi="Arial" w:cs="Arial"/>
+        </w:rPr>
+      </w:pPr>
+    </w:p>
+    <w:p>
+      <w:pPr>
+        <w:tabs>
+          <w:tab w:val="left" w:pos="4220"/>
+        </w:tabs>
+        <w:rPr>
+          <w:rFonts w:ascii="Arial" w:hAnsi="Arial" w:cs="Arial"/>
+        </w:rPr>
+      </w:pPr>
+    </w:p>
+    <w:p>
+      <w:pPr>
+        <w:tabs>
+          <w:tab w:val="left" w:pos="4220"/>
+        </w:tabs>
+        <w:rPr>
+          <w:rFonts w:ascii="Arial" w:hAnsi="Arial" w:cs="Arial"/>
+        </w:rPr>
+      </w:pPr>
+    </w:p>
     <w:sectPr>
-      <w:headerReference w:type="default" r:id="rId10"/>
-      <w:footerReference w:type="default" r:id="rId11"/>
+      <w:headerReference w:type="default" r:id="rId8"/>
+      <w:footerReference w:type="default" r:id="rId9"/>
       <w:pgSz w:w="11906" w:h="16838"/>
       <w:pgMar w:top="1135" w:right="1134" w:bottom="993" w:left="1134" w:header="708" w:footer="314" w:gutter="0"/>
       <w:cols w:space="708"/>
@@ -4116,6 +4481,13 @@
     <w:pitch w:val="variable"/>
     <w:sig w:usb0="E0002EFF" w:usb1="C000785B" w:usb2="00000009" w:usb3="00000000" w:csb0="000001FF" w:csb1="00000000"/>
   </w:font>
+  <w:font w:name="Consolas">
+    <w:panose1 w:val="020B0609020204030204"/>
+    <w:charset w:val="00"/>
+    <w:family w:val="modern"/>
+    <w:pitch w:val="fixed"/>
+    <w:sig w:usb0="E00006FF" w:usb1="0000FCFF" w:usb2="00000001" w:usb3="00000000" w:csb0="0000019F" w:csb1="00000000"/>
+  </w:font>
   <w:font w:name="Calibri Light">
     <w:panose1 w:val="020F0302020204030204"/>
     <w:charset w:val="00"/>
@@ -4184,6 +4556,7 @@
     <w:rsid w:val="004B235F"/>
     <w:rsid w:val="004E2C9B"/>
     <w:rsid w:val="004E6B5D"/>
+    <w:rsid w:val="004F3110"/>
     <w:rsid w:val="004F7A60"/>
     <w:rsid w:val="00515C71"/>
     <w:rsid w:val="00540959"/>
@@ -4194,7 +4567,6 @@
     <w:rsid w:val="005D27BB"/>
     <w:rsid w:val="005D407D"/>
     <w:rsid w:val="005F1498"/>
-    <w:rsid w:val="005F1FB2"/>
     <w:rsid w:val="006162E1"/>
     <w:rsid w:val="0063600C"/>
     <w:rsid w:val="00643671"/>
@@ -5070,7 +5442,7 @@
 </file>
 
 <file path=customXml/itemProps1.xml><?xml version="1.0" encoding="utf-8"?>
-<ds:datastoreItem xmlns:ds="http://schemas.openxmlformats.org/officeDocument/2006/customXml" ds:itemID="{5733A74E-4208-452F-8941-56E75E7DC3CC}">
+<ds:datastoreItem xmlns:ds="http://schemas.openxmlformats.org/officeDocument/2006/customXml" ds:itemID="{A082258C-CA4B-4651-9000-D7909DEBE046}">
   <ds:schemaRefs>
     <ds:schemaRef ds:uri="http://schemas.openxmlformats.org/officeDocument/2006/bibliography"/>
   </ds:schemaRefs>

</xml_diff>